<commit_message>
ajout du fichier data.db
</commit_message>
<xml_diff>
--- a/Cahier de charge.docx
+++ b/Cahier de charge.docx
@@ -1,6 +1,6 @@
 
 <file path=word/document.xml><?xml version="1.0" encoding="utf-8"?>
-<w:document xmlns:wpc="http://schemas.microsoft.com/office/word/2010/wordprocessingCanvas" xmlns:cx="http://schemas.microsoft.com/office/drawing/2014/chartex" xmlns:mc="http://schemas.openxmlformats.org/markup-compatibility/2006" xmlns:o="urn:schemas-microsoft-com:office:office" xmlns:r="http://schemas.openxmlformats.org/officeDocument/2006/relationships" xmlns:m="http://schemas.openxmlformats.org/officeDocument/2006/math" xmlns:v="urn:schemas-microsoft-com:vml" xmlns:wp14="http://schemas.microsoft.com/office/word/2010/wordprocessingDrawing" xmlns:wp="http://schemas.openxmlformats.org/drawingml/2006/wordprocessingDrawing" xmlns:w10="urn:schemas-microsoft-com:office:word" xmlns:w="http://schemas.openxmlformats.org/wordprocessingml/2006/main" xmlns:w14="http://schemas.microsoft.com/office/word/2010/wordml" xmlns:w15="http://schemas.microsoft.com/office/word/2012/wordml" xmlns:w16se="http://schemas.microsoft.com/office/word/2015/wordml/symex" xmlns:wpg="http://schemas.microsoft.com/office/word/2010/wordprocessingGroup" xmlns:wpi="http://schemas.microsoft.com/office/word/2010/wordprocessingInk" xmlns:wne="http://schemas.microsoft.com/office/word/2006/wordml" xmlns:wps="http://schemas.microsoft.com/office/word/2010/wordprocessingShape" mc:Ignorable="w14 w15 w16se wp14">
+<w:document xmlns:wpc="http://schemas.microsoft.com/office/word/2010/wordprocessingCanvas" xmlns:cx="http://schemas.microsoft.com/office/drawing/2014/chartex" xmlns:cx1="http://schemas.microsoft.com/office/drawing/2015/9/8/chartex" xmlns:mc="http://schemas.openxmlformats.org/markup-compatibility/2006" xmlns:o="urn:schemas-microsoft-com:office:office" xmlns:r="http://schemas.openxmlformats.org/officeDocument/2006/relationships" xmlns:m="http://schemas.openxmlformats.org/officeDocument/2006/math" xmlns:v="urn:schemas-microsoft-com:vml" xmlns:wp14="http://schemas.microsoft.com/office/word/2010/wordprocessingDrawing" xmlns:wp="http://schemas.openxmlformats.org/drawingml/2006/wordprocessingDrawing" xmlns:w10="urn:schemas-microsoft-com:office:word" xmlns:w="http://schemas.openxmlformats.org/wordprocessingml/2006/main" xmlns:w14="http://schemas.microsoft.com/office/word/2010/wordml" xmlns:w15="http://schemas.microsoft.com/office/word/2012/wordml" xmlns:w16se="http://schemas.microsoft.com/office/word/2015/wordml/symex" xmlns:wpg="http://schemas.microsoft.com/office/word/2010/wordprocessingGroup" xmlns:wpi="http://schemas.microsoft.com/office/word/2010/wordprocessingInk" xmlns:wne="http://schemas.microsoft.com/office/word/2006/wordml" xmlns:wps="http://schemas.microsoft.com/office/word/2010/wordprocessingShape" mc:Ignorable="w14 w15 w16se wp14">
   <w:body>
     <w:tbl>
       <w:tblPr>
@@ -103,7 +103,7 @@
                     </wp:anchor>
                   </w:drawing>
                 </mc:Choice>
-                <mc:Fallback xmlns:w16sdtdh="http://schemas.microsoft.com/office/word/2020/wordml/sdtdatahash" xmlns:w16="http://schemas.microsoft.com/office/word/2018/wordml" xmlns:w16cid="http://schemas.microsoft.com/office/word/2016/wordml/cid" xmlns:w16cex="http://schemas.microsoft.com/office/word/2018/wordml/cex" xmlns:oel="http://schemas.microsoft.com/office/2019/extlst" xmlns:am3d="http://schemas.microsoft.com/office/drawing/2017/model3d" xmlns:aink="http://schemas.microsoft.com/office/drawing/2016/ink" xmlns:cx8="http://schemas.microsoft.com/office/drawing/2016/5/14/chartex" xmlns:cx7="http://schemas.microsoft.com/office/drawing/2016/5/13/chartex" xmlns:cx6="http://schemas.microsoft.com/office/drawing/2016/5/12/chartex" xmlns:cx5="http://schemas.microsoft.com/office/drawing/2016/5/11/chartex" xmlns:cx4="http://schemas.microsoft.com/office/drawing/2016/5/10/chartex" xmlns:cx3="http://schemas.microsoft.com/office/drawing/2016/5/9/chartex" xmlns:cx2="http://schemas.microsoft.com/office/drawing/2015/10/21/chartex" xmlns:cx1="http://schemas.microsoft.com/office/drawing/2015/9/8/chartex">
+                <mc:Fallback xmlns:cx2="http://schemas.microsoft.com/office/drawing/2015/10/21/chartex" xmlns:cx3="http://schemas.microsoft.com/office/drawing/2016/5/9/chartex" xmlns:cx4="http://schemas.microsoft.com/office/drawing/2016/5/10/chartex" xmlns:cx5="http://schemas.microsoft.com/office/drawing/2016/5/11/chartex" xmlns:cx6="http://schemas.microsoft.com/office/drawing/2016/5/12/chartex" xmlns:cx7="http://schemas.microsoft.com/office/drawing/2016/5/13/chartex" xmlns:cx8="http://schemas.microsoft.com/office/drawing/2016/5/14/chartex" xmlns:aink="http://schemas.microsoft.com/office/drawing/2016/ink" xmlns:am3d="http://schemas.microsoft.com/office/drawing/2017/model3d" xmlns:oel="http://schemas.microsoft.com/office/2019/extlst" xmlns:w16cex="http://schemas.microsoft.com/office/word/2018/wordml/cex" xmlns:w16cid="http://schemas.microsoft.com/office/word/2016/wordml/cid" xmlns:w16="http://schemas.microsoft.com/office/word/2018/wordml" xmlns:w16sdtdh="http://schemas.microsoft.com/office/word/2020/wordml/sdtdatahash">
                   <w:pict>
                     <v:shapetype w14:anchorId="2A8B354B" id="_x0000_t32" coordsize="21600,21600" o:spt="32" o:oned="t" path="m,l21600,21600e" filled="f">
                       <v:path arrowok="t" fillok="f" o:connecttype="none"/>
@@ -208,7 +208,7 @@
                     </wp:anchor>
                   </w:drawing>
                 </mc:Choice>
-                <mc:Fallback xmlns:w16sdtdh="http://schemas.microsoft.com/office/word/2020/wordml/sdtdatahash" xmlns:w16="http://schemas.microsoft.com/office/word/2018/wordml" xmlns:w16cid="http://schemas.microsoft.com/office/word/2016/wordml/cid" xmlns:w16cex="http://schemas.microsoft.com/office/word/2018/wordml/cex" xmlns:oel="http://schemas.microsoft.com/office/2019/extlst" xmlns:am3d="http://schemas.microsoft.com/office/drawing/2017/model3d" xmlns:aink="http://schemas.microsoft.com/office/drawing/2016/ink" xmlns:cx8="http://schemas.microsoft.com/office/drawing/2016/5/14/chartex" xmlns:cx7="http://schemas.microsoft.com/office/drawing/2016/5/13/chartex" xmlns:cx6="http://schemas.microsoft.com/office/drawing/2016/5/12/chartex" xmlns:cx5="http://schemas.microsoft.com/office/drawing/2016/5/11/chartex" xmlns:cx4="http://schemas.microsoft.com/office/drawing/2016/5/10/chartex" xmlns:cx3="http://schemas.microsoft.com/office/drawing/2016/5/9/chartex" xmlns:cx2="http://schemas.microsoft.com/office/drawing/2015/10/21/chartex" xmlns:cx1="http://schemas.microsoft.com/office/drawing/2015/9/8/chartex">
+                <mc:Fallback xmlns:cx2="http://schemas.microsoft.com/office/drawing/2015/10/21/chartex" xmlns:cx3="http://schemas.microsoft.com/office/drawing/2016/5/9/chartex" xmlns:cx4="http://schemas.microsoft.com/office/drawing/2016/5/10/chartex" xmlns:cx5="http://schemas.microsoft.com/office/drawing/2016/5/11/chartex" xmlns:cx6="http://schemas.microsoft.com/office/drawing/2016/5/12/chartex" xmlns:cx7="http://schemas.microsoft.com/office/drawing/2016/5/13/chartex" xmlns:cx8="http://schemas.microsoft.com/office/drawing/2016/5/14/chartex" xmlns:aink="http://schemas.microsoft.com/office/drawing/2016/ink" xmlns:am3d="http://schemas.microsoft.com/office/drawing/2017/model3d" xmlns:oel="http://schemas.microsoft.com/office/2019/extlst" xmlns:w16cex="http://schemas.microsoft.com/office/word/2018/wordml/cex" xmlns:w16cid="http://schemas.microsoft.com/office/word/2016/wordml/cid" xmlns:w16="http://schemas.microsoft.com/office/word/2018/wordml" xmlns:w16sdtdh="http://schemas.microsoft.com/office/word/2020/wordml/sdtdatahash">
                   <w:pict>
                     <v:shape w14:anchorId="1EE7856F" id="Connecteur droit avec flèche 7" o:spid="_x0000_s1026" type="#_x0000_t32" style="position:absolute;margin-left:93.6pt;margin-top:14.5pt;width:48.75pt;height:0;z-index:251662336;visibility:visible;mso-wrap-style:square;mso-width-percent:0;mso-height-percent:0;mso-wrap-distance-left:9pt;mso-wrap-distance-top:0;mso-wrap-distance-right:9pt;mso-wrap-distance-bottom:0;mso-position-horizontal:absolute;mso-position-horizontal-relative:text;mso-position-vertical:absolute;mso-position-vertical-relative:text;mso-width-percent:0;mso-height-percent:0;mso-width-relative:page;mso-height-relative:page" o:gfxdata="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" strokeweight="1.75pt">
                       <v:stroke dashstyle="1 1" endcap="round"/>
@@ -365,7 +365,7 @@
                     </wp:anchor>
                   </w:drawing>
                 </mc:Choice>
-                <mc:Fallback xmlns:w16sdtdh="http://schemas.microsoft.com/office/word/2020/wordml/sdtdatahash" xmlns:w16="http://schemas.microsoft.com/office/word/2018/wordml" xmlns:w16cid="http://schemas.microsoft.com/office/word/2016/wordml/cid" xmlns:w16cex="http://schemas.microsoft.com/office/word/2018/wordml/cex" xmlns:oel="http://schemas.microsoft.com/office/2019/extlst" xmlns:am3d="http://schemas.microsoft.com/office/drawing/2017/model3d" xmlns:aink="http://schemas.microsoft.com/office/drawing/2016/ink" xmlns:cx8="http://schemas.microsoft.com/office/drawing/2016/5/14/chartex" xmlns:cx7="http://schemas.microsoft.com/office/drawing/2016/5/13/chartex" xmlns:cx6="http://schemas.microsoft.com/office/drawing/2016/5/12/chartex" xmlns:cx5="http://schemas.microsoft.com/office/drawing/2016/5/11/chartex" xmlns:cx4="http://schemas.microsoft.com/office/drawing/2016/5/10/chartex" xmlns:cx3="http://schemas.microsoft.com/office/drawing/2016/5/9/chartex" xmlns:cx2="http://schemas.microsoft.com/office/drawing/2015/10/21/chartex" xmlns:cx1="http://schemas.microsoft.com/office/drawing/2015/9/8/chartex">
+                <mc:Fallback xmlns:cx2="http://schemas.microsoft.com/office/drawing/2015/10/21/chartex" xmlns:cx3="http://schemas.microsoft.com/office/drawing/2016/5/9/chartex" xmlns:cx4="http://schemas.microsoft.com/office/drawing/2016/5/10/chartex" xmlns:cx5="http://schemas.microsoft.com/office/drawing/2016/5/11/chartex" xmlns:cx6="http://schemas.microsoft.com/office/drawing/2016/5/12/chartex" xmlns:cx7="http://schemas.microsoft.com/office/drawing/2016/5/13/chartex" xmlns:cx8="http://schemas.microsoft.com/office/drawing/2016/5/14/chartex" xmlns:aink="http://schemas.microsoft.com/office/drawing/2016/ink" xmlns:am3d="http://schemas.microsoft.com/office/drawing/2017/model3d" xmlns:oel="http://schemas.microsoft.com/office/2019/extlst" xmlns:w16cex="http://schemas.microsoft.com/office/word/2018/wordml/cex" xmlns:w16cid="http://schemas.microsoft.com/office/word/2016/wordml/cid" xmlns:w16="http://schemas.microsoft.com/office/word/2018/wordml" xmlns:w16sdtdh="http://schemas.microsoft.com/office/word/2020/wordml/sdtdatahash">
                   <w:pict>
                     <v:shape w14:anchorId="5032ACCF" id="Connecteur droit avec flèche 6" o:spid="_x0000_s1026" type="#_x0000_t32" style="position:absolute;margin-left:98.85pt;margin-top:17.65pt;width:48.75pt;height:0;z-index:251661312;visibility:visible;mso-wrap-style:square;mso-width-percent:0;mso-height-percent:0;mso-wrap-distance-left:9pt;mso-wrap-distance-top:0;mso-wrap-distance-right:9pt;mso-wrap-distance-bottom:0;mso-position-horizontal:absolute;mso-position-horizontal-relative:text;mso-position-vertical:absolute;mso-position-vertical-relative:text;mso-width-percent:0;mso-height-percent:0;mso-width-relative:page;mso-height-relative:page" o:gfxdata="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" strokeweight="1.75pt">
                       <v:stroke dashstyle="1 1" endcap="round"/>
@@ -478,7 +478,7 @@
                     </wp:anchor>
                   </w:drawing>
                 </mc:Choice>
-                <mc:Fallback xmlns:w16sdtdh="http://schemas.microsoft.com/office/word/2020/wordml/sdtdatahash" xmlns:w16="http://schemas.microsoft.com/office/word/2018/wordml" xmlns:w16cid="http://schemas.microsoft.com/office/word/2016/wordml/cid" xmlns:w16cex="http://schemas.microsoft.com/office/word/2018/wordml/cex" xmlns:oel="http://schemas.microsoft.com/office/2019/extlst" xmlns:am3d="http://schemas.microsoft.com/office/drawing/2017/model3d" xmlns:aink="http://schemas.microsoft.com/office/drawing/2016/ink" xmlns:cx8="http://schemas.microsoft.com/office/drawing/2016/5/14/chartex" xmlns:cx7="http://schemas.microsoft.com/office/drawing/2016/5/13/chartex" xmlns:cx6="http://schemas.microsoft.com/office/drawing/2016/5/12/chartex" xmlns:cx5="http://schemas.microsoft.com/office/drawing/2016/5/11/chartex" xmlns:cx4="http://schemas.microsoft.com/office/drawing/2016/5/10/chartex" xmlns:cx3="http://schemas.microsoft.com/office/drawing/2016/5/9/chartex" xmlns:cx2="http://schemas.microsoft.com/office/drawing/2015/10/21/chartex" xmlns:cx1="http://schemas.microsoft.com/office/drawing/2015/9/8/chartex">
+                <mc:Fallback xmlns:cx2="http://schemas.microsoft.com/office/drawing/2015/10/21/chartex" xmlns:cx3="http://schemas.microsoft.com/office/drawing/2016/5/9/chartex" xmlns:cx4="http://schemas.microsoft.com/office/drawing/2016/5/10/chartex" xmlns:cx5="http://schemas.microsoft.com/office/drawing/2016/5/11/chartex" xmlns:cx6="http://schemas.microsoft.com/office/drawing/2016/5/12/chartex" xmlns:cx7="http://schemas.microsoft.com/office/drawing/2016/5/13/chartex" xmlns:cx8="http://schemas.microsoft.com/office/drawing/2016/5/14/chartex" xmlns:aink="http://schemas.microsoft.com/office/drawing/2016/ink" xmlns:am3d="http://schemas.microsoft.com/office/drawing/2017/model3d" xmlns:oel="http://schemas.microsoft.com/office/2019/extlst" xmlns:w16cex="http://schemas.microsoft.com/office/word/2018/wordml/cex" xmlns:w16cid="http://schemas.microsoft.com/office/word/2016/wordml/cid" xmlns:w16="http://schemas.microsoft.com/office/word/2018/wordml" xmlns:w16sdtdh="http://schemas.microsoft.com/office/word/2020/wordml/sdtdatahash">
                   <w:pict>
                     <v:shape w14:anchorId="4D8F3B2F" id="Connecteur droit avec flèche 5" o:spid="_x0000_s1026" type="#_x0000_t32" style="position:absolute;margin-left:98.85pt;margin-top:14.5pt;width:48.75pt;height:0;z-index:251663360;visibility:visible;mso-wrap-style:square;mso-width-percent:0;mso-height-percent:0;mso-wrap-distance-left:9pt;mso-wrap-distance-top:0;mso-wrap-distance-right:9pt;mso-wrap-distance-bottom:0;mso-position-horizontal:absolute;mso-position-horizontal-relative:text;mso-position-vertical:absolute;mso-position-vertical-relative:text;mso-width-percent:0;mso-height-percent:0;mso-width-relative:page;mso-height-relative:page" o:gfxdata="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" strokeweight="1.75pt">
                       <v:stroke dashstyle="1 1" endcap="round"/>
@@ -1370,6 +1370,7 @@
                 <w:szCs w:val="24"/>
               </w:rPr>
             </w:pPr>
+            <w:proofErr w:type="spellStart"/>
             <w:r>
               <w:rPr>
                 <w:rFonts w:ascii="Times New Roman" w:hAnsi="Times New Roman"/>
@@ -1377,7 +1378,48 @@
                 <w:sz w:val="24"/>
                 <w:szCs w:val="24"/>
               </w:rPr>
-              <w:t>Silha Kamsu Jason (chef de groupe)</w:t>
+              <w:t>Silha</w:t>
+            </w:r>
+            <w:proofErr w:type="spellEnd"/>
+            <w:r>
+              <w:rPr>
+                <w:rFonts w:ascii="Times New Roman" w:hAnsi="Times New Roman"/>
+                <w:b/>
+                <w:sz w:val="24"/>
+                <w:szCs w:val="24"/>
+              </w:rPr>
+              <w:t xml:space="preserve"> </w:t>
+            </w:r>
+            <w:proofErr w:type="spellStart"/>
+            <w:r>
+              <w:rPr>
+                <w:rFonts w:ascii="Times New Roman" w:hAnsi="Times New Roman"/>
+                <w:b/>
+                <w:sz w:val="24"/>
+                <w:szCs w:val="24"/>
+              </w:rPr>
+              <w:t>Kamsu</w:t>
+            </w:r>
+            <w:proofErr w:type="spellEnd"/>
+            <w:r>
+              <w:rPr>
+                <w:rFonts w:ascii="Times New Roman" w:hAnsi="Times New Roman"/>
+                <w:b/>
+                <w:sz w:val="24"/>
+                <w:szCs w:val="24"/>
+              </w:rPr>
+              <w:t xml:space="preserve"> Jason</w:t>
+            </w:r>
+            <w:bookmarkStart w:id="0" w:name="_GoBack"/>
+            <w:bookmarkEnd w:id="0"/>
+            <w:r>
+              <w:rPr>
+                <w:rFonts w:ascii="Times New Roman" w:hAnsi="Times New Roman"/>
+                <w:b/>
+                <w:sz w:val="24"/>
+                <w:szCs w:val="24"/>
+              </w:rPr>
+              <w:t xml:space="preserve"> (chef de groupe)</w:t>
             </w:r>
           </w:p>
         </w:tc>
@@ -1474,6 +1516,7 @@
                 <w:szCs w:val="24"/>
               </w:rPr>
             </w:pPr>
+            <w:proofErr w:type="spellStart"/>
             <w:r>
               <w:rPr>
                 <w:rFonts w:ascii="Times New Roman" w:hAnsi="Times New Roman"/>
@@ -1481,7 +1524,17 @@
                 <w:sz w:val="24"/>
                 <w:szCs w:val="24"/>
               </w:rPr>
-              <w:t>Fotso Manuel</w:t>
+              <w:t>Fotso</w:t>
+            </w:r>
+            <w:proofErr w:type="spellEnd"/>
+            <w:r>
+              <w:rPr>
+                <w:rFonts w:ascii="Times New Roman" w:hAnsi="Times New Roman"/>
+                <w:b/>
+                <w:sz w:val="24"/>
+                <w:szCs w:val="24"/>
+              </w:rPr>
+              <w:t xml:space="preserve"> Manuel</w:t>
             </w:r>
           </w:p>
         </w:tc>
@@ -1532,8 +1585,19 @@
                 <w:sz w:val="24"/>
                 <w:szCs w:val="24"/>
               </w:rPr>
-              <w:t>Samy Bodio</w:t>
+              <w:t xml:space="preserve">Samy </w:t>
             </w:r>
+            <w:proofErr w:type="spellStart"/>
+            <w:r>
+              <w:rPr>
+                <w:rFonts w:ascii="Times New Roman" w:hAnsi="Times New Roman"/>
+                <w:b/>
+                <w:sz w:val="24"/>
+                <w:szCs w:val="24"/>
+              </w:rPr>
+              <w:t>Bodio</w:t>
+            </w:r>
+            <w:proofErr w:type="spellEnd"/>
           </w:p>
         </w:tc>
         <w:tc>
@@ -1576,6 +1640,7 @@
                 <w:szCs w:val="24"/>
               </w:rPr>
             </w:pPr>
+            <w:proofErr w:type="spellStart"/>
             <w:r>
               <w:rPr>
                 <w:rFonts w:ascii="Times New Roman" w:hAnsi="Times New Roman"/>
@@ -1583,8 +1648,29 @@
                 <w:sz w:val="24"/>
                 <w:szCs w:val="24"/>
               </w:rPr>
-              <w:t>Makolo Annaelle</w:t>
+              <w:t>Makolo</w:t>
             </w:r>
+            <w:proofErr w:type="spellEnd"/>
+            <w:r>
+              <w:rPr>
+                <w:rFonts w:ascii="Times New Roman" w:hAnsi="Times New Roman"/>
+                <w:b/>
+                <w:sz w:val="24"/>
+                <w:szCs w:val="24"/>
+              </w:rPr>
+              <w:t xml:space="preserve"> </w:t>
+            </w:r>
+            <w:proofErr w:type="spellStart"/>
+            <w:r>
+              <w:rPr>
+                <w:rFonts w:ascii="Times New Roman" w:hAnsi="Times New Roman"/>
+                <w:b/>
+                <w:sz w:val="24"/>
+                <w:szCs w:val="24"/>
+              </w:rPr>
+              <w:t>Annaelle</w:t>
+            </w:r>
+            <w:proofErr w:type="spellEnd"/>
           </w:p>
         </w:tc>
         <w:tc>
@@ -1627,6 +1713,7 @@
                 <w:szCs w:val="24"/>
               </w:rPr>
             </w:pPr>
+            <w:proofErr w:type="spellStart"/>
             <w:r>
               <w:rPr>
                 <w:rFonts w:ascii="Times New Roman" w:hAnsi="Times New Roman"/>
@@ -1634,8 +1721,29 @@
                 <w:sz w:val="24"/>
                 <w:szCs w:val="24"/>
               </w:rPr>
-              <w:t>Kangue Loic</w:t>
+              <w:t>Kangue</w:t>
             </w:r>
+            <w:proofErr w:type="spellEnd"/>
+            <w:r>
+              <w:rPr>
+                <w:rFonts w:ascii="Times New Roman" w:hAnsi="Times New Roman"/>
+                <w:b/>
+                <w:sz w:val="24"/>
+                <w:szCs w:val="24"/>
+              </w:rPr>
+              <w:t xml:space="preserve"> </w:t>
+            </w:r>
+            <w:proofErr w:type="spellStart"/>
+            <w:r>
+              <w:rPr>
+                <w:rFonts w:ascii="Times New Roman" w:hAnsi="Times New Roman"/>
+                <w:b/>
+                <w:sz w:val="24"/>
+                <w:szCs w:val="24"/>
+              </w:rPr>
+              <w:t>Loic</w:t>
+            </w:r>
+            <w:proofErr w:type="spellEnd"/>
           </w:p>
         </w:tc>
         <w:tc>
@@ -1774,6 +1882,7 @@
                 <w:lang w:val="en-US"/>
               </w:rPr>
             </w:pPr>
+            <w:proofErr w:type="spellStart"/>
             <w:r>
               <w:rPr>
                 <w:rFonts w:ascii="Times New Roman" w:hAnsi="Times New Roman"/>
@@ -1782,7 +1891,18 @@
                 <w:szCs w:val="24"/>
                 <w:lang w:val="en-US"/>
               </w:rPr>
-              <w:t xml:space="preserve">Mendjin Michelle                                                                                 </w:t>
+              <w:t>Mendjin</w:t>
+            </w:r>
+            <w:proofErr w:type="spellEnd"/>
+            <w:r>
+              <w:rPr>
+                <w:rFonts w:ascii="Times New Roman" w:hAnsi="Times New Roman"/>
+                <w:b/>
+                <w:sz w:val="24"/>
+                <w:szCs w:val="24"/>
+                <w:lang w:val="en-US"/>
+              </w:rPr>
+              <w:t xml:space="preserve"> Michelle                                                                                 </w:t>
             </w:r>
             <w:r>
               <w:rPr>
@@ -2246,8 +2366,6 @@
         </w:rPr>
         <w:t xml:space="preserve"> avec les livraisons et </w:t>
       </w:r>
-      <w:bookmarkStart w:id="0" w:name="_GoBack"/>
-      <w:bookmarkEnd w:id="0"/>
       <w:r>
         <w:rPr>
           <w:rFonts w:cs="Calibri"/>
@@ -3729,7 +3847,25 @@
           <w:sz w:val="24"/>
           <w:szCs w:val="24"/>
         </w:rPr>
-        <w:t xml:space="preserve"> Silha </w:t>
+        <w:t xml:space="preserve"> </w:t>
+      </w:r>
+      <w:proofErr w:type="spellStart"/>
+      <w:r>
+        <w:rPr>
+          <w:rFonts w:cs="Calibri"/>
+          <w:sz w:val="24"/>
+          <w:szCs w:val="24"/>
+        </w:rPr>
+        <w:t>Silha</w:t>
+      </w:r>
+      <w:proofErr w:type="spellEnd"/>
+      <w:r>
+        <w:rPr>
+          <w:rFonts w:cs="Calibri"/>
+          <w:sz w:val="24"/>
+          <w:szCs w:val="24"/>
+        </w:rPr>
+        <w:t xml:space="preserve"> </w:t>
       </w:r>
       <w:r>
         <w:rPr>
@@ -4239,7 +4375,7 @@
 </file>
 
 <file path=word/endnotes.xml><?xml version="1.0" encoding="utf-8"?>
-<w:endnotes xmlns:wpc="http://schemas.microsoft.com/office/word/2010/wordprocessingCanvas" xmlns:cx="http://schemas.microsoft.com/office/drawing/2014/chartex" xmlns:mc="http://schemas.openxmlformats.org/markup-compatibility/2006" xmlns:o="urn:schemas-microsoft-com:office:office" xmlns:r="http://schemas.openxmlformats.org/officeDocument/2006/relationships" xmlns:m="http://schemas.openxmlformats.org/officeDocument/2006/math" xmlns:v="urn:schemas-microsoft-com:vml" xmlns:wp14="http://schemas.microsoft.com/office/word/2010/wordprocessingDrawing" xmlns:wp="http://schemas.openxmlformats.org/drawingml/2006/wordprocessingDrawing" xmlns:w10="urn:schemas-microsoft-com:office:word" xmlns:w="http://schemas.openxmlformats.org/wordprocessingml/2006/main" xmlns:w14="http://schemas.microsoft.com/office/word/2010/wordml" xmlns:w15="http://schemas.microsoft.com/office/word/2012/wordml" xmlns:w16se="http://schemas.microsoft.com/office/word/2015/wordml/symex" xmlns:wpg="http://schemas.microsoft.com/office/word/2010/wordprocessingGroup" xmlns:wpi="http://schemas.microsoft.com/office/word/2010/wordprocessingInk" xmlns:wne="http://schemas.microsoft.com/office/word/2006/wordml" xmlns:wps="http://schemas.microsoft.com/office/word/2010/wordprocessingShape" mc:Ignorable="w14 w15 w16se wp14">
+<w:endnotes xmlns:wpc="http://schemas.microsoft.com/office/word/2010/wordprocessingCanvas" xmlns:cx="http://schemas.microsoft.com/office/drawing/2014/chartex" xmlns:cx1="http://schemas.microsoft.com/office/drawing/2015/9/8/chartex" xmlns:mc="http://schemas.openxmlformats.org/markup-compatibility/2006" xmlns:o="urn:schemas-microsoft-com:office:office" xmlns:r="http://schemas.openxmlformats.org/officeDocument/2006/relationships" xmlns:m="http://schemas.openxmlformats.org/officeDocument/2006/math" xmlns:v="urn:schemas-microsoft-com:vml" xmlns:wp14="http://schemas.microsoft.com/office/word/2010/wordprocessingDrawing" xmlns:wp="http://schemas.openxmlformats.org/drawingml/2006/wordprocessingDrawing" xmlns:w10="urn:schemas-microsoft-com:office:word" xmlns:w="http://schemas.openxmlformats.org/wordprocessingml/2006/main" xmlns:w14="http://schemas.microsoft.com/office/word/2010/wordml" xmlns:w15="http://schemas.microsoft.com/office/word/2012/wordml" xmlns:w16se="http://schemas.microsoft.com/office/word/2015/wordml/symex" xmlns:wpg="http://schemas.microsoft.com/office/word/2010/wordprocessingGroup" xmlns:wpi="http://schemas.microsoft.com/office/word/2010/wordprocessingInk" xmlns:wne="http://schemas.microsoft.com/office/word/2006/wordml" xmlns:wps="http://schemas.microsoft.com/office/word/2010/wordprocessingShape" mc:Ignorable="w14 w15 w16se wp14">
   <w:endnote w:type="separator" w:id="-1">
     <w:p>
       <w:pPr>
@@ -4264,7 +4400,7 @@
 </file>
 
 <file path=word/footer1.xml><?xml version="1.0" encoding="utf-8"?>
-<w:ftr xmlns:wpc="http://schemas.microsoft.com/office/word/2010/wordprocessingCanvas" xmlns:cx="http://schemas.microsoft.com/office/drawing/2014/chartex" xmlns:mc="http://schemas.openxmlformats.org/markup-compatibility/2006" xmlns:o="urn:schemas-microsoft-com:office:office" xmlns:r="http://schemas.openxmlformats.org/officeDocument/2006/relationships" xmlns:m="http://schemas.openxmlformats.org/officeDocument/2006/math" xmlns:v="urn:schemas-microsoft-com:vml" xmlns:wp14="http://schemas.microsoft.com/office/word/2010/wordprocessingDrawing" xmlns:wp="http://schemas.openxmlformats.org/drawingml/2006/wordprocessingDrawing" xmlns:w10="urn:schemas-microsoft-com:office:word" xmlns:w="http://schemas.openxmlformats.org/wordprocessingml/2006/main" xmlns:w14="http://schemas.microsoft.com/office/word/2010/wordml" xmlns:w15="http://schemas.microsoft.com/office/word/2012/wordml" xmlns:w16se="http://schemas.microsoft.com/office/word/2015/wordml/symex" xmlns:wpg="http://schemas.microsoft.com/office/word/2010/wordprocessingGroup" xmlns:wpi="http://schemas.microsoft.com/office/word/2010/wordprocessingInk" xmlns:wne="http://schemas.microsoft.com/office/word/2006/wordml" xmlns:wps="http://schemas.microsoft.com/office/word/2010/wordprocessingShape" mc:Ignorable="w14 w15 w16se wp14">
+<w:ftr xmlns:wpc="http://schemas.microsoft.com/office/word/2010/wordprocessingCanvas" xmlns:cx="http://schemas.microsoft.com/office/drawing/2014/chartex" xmlns:cx1="http://schemas.microsoft.com/office/drawing/2015/9/8/chartex" xmlns:mc="http://schemas.openxmlformats.org/markup-compatibility/2006" xmlns:o="urn:schemas-microsoft-com:office:office" xmlns:r="http://schemas.openxmlformats.org/officeDocument/2006/relationships" xmlns:m="http://schemas.openxmlformats.org/officeDocument/2006/math" xmlns:v="urn:schemas-microsoft-com:vml" xmlns:wp14="http://schemas.microsoft.com/office/word/2010/wordprocessingDrawing" xmlns:wp="http://schemas.openxmlformats.org/drawingml/2006/wordprocessingDrawing" xmlns:w10="urn:schemas-microsoft-com:office:word" xmlns:w="http://schemas.openxmlformats.org/wordprocessingml/2006/main" xmlns:w14="http://schemas.microsoft.com/office/word/2010/wordml" xmlns:w15="http://schemas.microsoft.com/office/word/2012/wordml" xmlns:w16se="http://schemas.microsoft.com/office/word/2015/wordml/symex" xmlns:wpg="http://schemas.microsoft.com/office/word/2010/wordprocessingGroup" xmlns:wpi="http://schemas.microsoft.com/office/word/2010/wordprocessingInk" xmlns:wne="http://schemas.microsoft.com/office/word/2006/wordml" xmlns:wps="http://schemas.microsoft.com/office/word/2010/wordprocessingShape" mc:Ignorable="w14 w15 w16se wp14">
   <w:sdt>
     <w:sdtPr>
       <w:id w:val="1626355335"/>
@@ -4459,7 +4595,7 @@
 </file>
 
 <file path=word/footnotes.xml><?xml version="1.0" encoding="utf-8"?>
-<w:footnotes xmlns:wpc="http://schemas.microsoft.com/office/word/2010/wordprocessingCanvas" xmlns:cx="http://schemas.microsoft.com/office/drawing/2014/chartex" xmlns:mc="http://schemas.openxmlformats.org/markup-compatibility/2006" xmlns:o="urn:schemas-microsoft-com:office:office" xmlns:r="http://schemas.openxmlformats.org/officeDocument/2006/relationships" xmlns:m="http://schemas.openxmlformats.org/officeDocument/2006/math" xmlns:v="urn:schemas-microsoft-com:vml" xmlns:wp14="http://schemas.microsoft.com/office/word/2010/wordprocessingDrawing" xmlns:wp="http://schemas.openxmlformats.org/drawingml/2006/wordprocessingDrawing" xmlns:w10="urn:schemas-microsoft-com:office:word" xmlns:w="http://schemas.openxmlformats.org/wordprocessingml/2006/main" xmlns:w14="http://schemas.microsoft.com/office/word/2010/wordml" xmlns:w15="http://schemas.microsoft.com/office/word/2012/wordml" xmlns:w16se="http://schemas.microsoft.com/office/word/2015/wordml/symex" xmlns:wpg="http://schemas.microsoft.com/office/word/2010/wordprocessingGroup" xmlns:wpi="http://schemas.microsoft.com/office/word/2010/wordprocessingInk" xmlns:wne="http://schemas.microsoft.com/office/word/2006/wordml" xmlns:wps="http://schemas.microsoft.com/office/word/2010/wordprocessingShape" mc:Ignorable="w14 w15 w16se wp14">
+<w:footnotes xmlns:wpc="http://schemas.microsoft.com/office/word/2010/wordprocessingCanvas" xmlns:cx="http://schemas.microsoft.com/office/drawing/2014/chartex" xmlns:cx1="http://schemas.microsoft.com/office/drawing/2015/9/8/chartex" xmlns:mc="http://schemas.openxmlformats.org/markup-compatibility/2006" xmlns:o="urn:schemas-microsoft-com:office:office" xmlns:r="http://schemas.openxmlformats.org/officeDocument/2006/relationships" xmlns:m="http://schemas.openxmlformats.org/officeDocument/2006/math" xmlns:v="urn:schemas-microsoft-com:vml" xmlns:wp14="http://schemas.microsoft.com/office/word/2010/wordprocessingDrawing" xmlns:wp="http://schemas.openxmlformats.org/drawingml/2006/wordprocessingDrawing" xmlns:w10="urn:schemas-microsoft-com:office:word" xmlns:w="http://schemas.openxmlformats.org/wordprocessingml/2006/main" xmlns:w14="http://schemas.microsoft.com/office/word/2010/wordml" xmlns:w15="http://schemas.microsoft.com/office/word/2012/wordml" xmlns:w16se="http://schemas.microsoft.com/office/word/2015/wordml/symex" xmlns:wpg="http://schemas.microsoft.com/office/word/2010/wordprocessingGroup" xmlns:wpi="http://schemas.microsoft.com/office/word/2010/wordprocessingInk" xmlns:wne="http://schemas.microsoft.com/office/word/2006/wordml" xmlns:wps="http://schemas.microsoft.com/office/word/2010/wordprocessingShape" mc:Ignorable="w14 w15 w16se wp14">
   <w:footnote w:type="separator" w:id="-1">
     <w:p>
       <w:pPr>
@@ -4484,7 +4620,7 @@
 </file>
 
 <file path=word/numbering.xml><?xml version="1.0" encoding="utf-8"?>
-<w:numbering xmlns:wpc="http://schemas.microsoft.com/office/word/2010/wordprocessingCanvas" xmlns:cx="http://schemas.microsoft.com/office/drawing/2014/chartex" xmlns:mc="http://schemas.openxmlformats.org/markup-compatibility/2006" xmlns:o="urn:schemas-microsoft-com:office:office" xmlns:r="http://schemas.openxmlformats.org/officeDocument/2006/relationships" xmlns:m="http://schemas.openxmlformats.org/officeDocument/2006/math" xmlns:v="urn:schemas-microsoft-com:vml" xmlns:wp14="http://schemas.microsoft.com/office/word/2010/wordprocessingDrawing" xmlns:wp="http://schemas.openxmlformats.org/drawingml/2006/wordprocessingDrawing" xmlns:w10="urn:schemas-microsoft-com:office:word" xmlns:w="http://schemas.openxmlformats.org/wordprocessingml/2006/main" xmlns:w14="http://schemas.microsoft.com/office/word/2010/wordml" xmlns:w15="http://schemas.microsoft.com/office/word/2012/wordml" xmlns:w16se="http://schemas.microsoft.com/office/word/2015/wordml/symex" xmlns:wpg="http://schemas.microsoft.com/office/word/2010/wordprocessingGroup" xmlns:wpi="http://schemas.microsoft.com/office/word/2010/wordprocessingInk" xmlns:wne="http://schemas.microsoft.com/office/word/2006/wordml" xmlns:wps="http://schemas.microsoft.com/office/word/2010/wordprocessingShape" mc:Ignorable="w14 w15 w16se wp14">
+<w:numbering xmlns:wpc="http://schemas.microsoft.com/office/word/2010/wordprocessingCanvas" xmlns:cx="http://schemas.microsoft.com/office/drawing/2014/chartex" xmlns:cx1="http://schemas.microsoft.com/office/drawing/2015/9/8/chartex" xmlns:mc="http://schemas.openxmlformats.org/markup-compatibility/2006" xmlns:o="urn:schemas-microsoft-com:office:office" xmlns:r="http://schemas.openxmlformats.org/officeDocument/2006/relationships" xmlns:m="http://schemas.openxmlformats.org/officeDocument/2006/math" xmlns:v="urn:schemas-microsoft-com:vml" xmlns:wp14="http://schemas.microsoft.com/office/word/2010/wordprocessingDrawing" xmlns:wp="http://schemas.openxmlformats.org/drawingml/2006/wordprocessingDrawing" xmlns:w10="urn:schemas-microsoft-com:office:word" xmlns:w="http://schemas.openxmlformats.org/wordprocessingml/2006/main" xmlns:w14="http://schemas.microsoft.com/office/word/2010/wordml" xmlns:w15="http://schemas.microsoft.com/office/word/2012/wordml" xmlns:w16se="http://schemas.microsoft.com/office/word/2015/wordml/symex" xmlns:wpg="http://schemas.microsoft.com/office/word/2010/wordprocessingGroup" xmlns:wpi="http://schemas.microsoft.com/office/word/2010/wordprocessingInk" xmlns:wne="http://schemas.microsoft.com/office/word/2006/wordml" xmlns:wps="http://schemas.microsoft.com/office/word/2010/wordprocessingShape" mc:Ignorable="w14 w15 w16se wp14">
   <w:numPicBullet w:numPicBulletId="0">
     <w:pict>
       <v:shapetype id="_x0000_t75" coordsize="21600,21600" o:spt="75" o:preferrelative="t" path="m@4@5l@4@11@9@11@9@5xe" filled="f" stroked="f">
@@ -4506,7 +4642,7 @@
         <v:path o:extrusionok="f" gradientshapeok="t" o:connecttype="rect"/>
         <o:lock v:ext="edit" aspectratio="t"/>
       </v:shapetype>
-      <v:shape id="_x0000_i1027" type="#_x0000_t75" style="width:11.45pt;height:11.45pt" o:bullet="t">
+      <v:shape id="_x0000_i1027" type="#_x0000_t75" style="width:11.4pt;height:11.4pt" o:bullet="t">
         <v:imagedata r:id="rId1" o:title="msoAC9A"/>
       </v:shape>
     </w:pict>

</xml_diff>